<commit_message>
code userAPI update phan 1
</commit_message>
<xml_diff>
--- a/Note Spring security JWT.docx
+++ b/Note Spring security JWT.docx
@@ -1363,7 +1363,15 @@
         <w:t>Ta sẽ tạo Đối tượng  Athencation từ CustomUserDetail này</w:t>
       </w:r>
       <w:r>
-        <w:t>(mà không cần phải outhen)</w:t>
+        <w:t>(mà không cần phả</w:t>
+      </w:r>
+      <w:r>
+        <w:t>i a</w:t>
+      </w:r>
+      <w:bookmarkStart w:id="0" w:name="_GoBack"/>
+      <w:bookmarkEnd w:id="0"/>
+      <w:r>
+        <w:t>uthen)</w:t>
       </w:r>
       <w:r>
         <w:t xml:space="preserve"> và lưu vào trong </w:t>
@@ -1870,10 +1878,7 @@
       </w:r>
       <w:proofErr w:type="gramStart"/>
       <w:r>
-        <w:t>UserDetailService</w:t>
-      </w:r>
-      <w:r>
-        <w:t xml:space="preserve">  và</w:t>
+        <w:t>UserDetailService  và</w:t>
       </w:r>
       <w:proofErr w:type="gramEnd"/>
       <w:r>
@@ -2199,8 +2204,6 @@
       <w:r>
         <w:t xml:space="preserve">vừa trả ra từ authenticate </w:t>
       </w:r>
-      <w:bookmarkStart w:id="0" w:name="_GoBack"/>
-      <w:bookmarkEnd w:id="0"/>
       <w:r>
         <w:t>cho thằng security quản lí</w:t>
       </w:r>

</xml_diff>